<commit_message>
Updating the latest docx file
</commit_message>
<xml_diff>
--- a/Lab 5 - hand-in Singh-Lovepreet.docx
+++ b/Lab 5 - hand-in Singh-Lovepreet.docx
@@ -78,6 +78,20 @@
         <w:spacing w:after="192" w:line="269" w:lineRule="auto"/>
         <w:ind w:left="-5"/>
       </w:pPr>
+      <w:r>
+        <w:t xml:space="preserve">New Git </w:t>
+      </w:r>
+      <w:proofErr w:type="gramStart"/>
+      <w:r>
+        <w:t>Repo :</w:t>
+      </w:r>
+      <w:proofErr w:type="gramEnd"/>
+      <w:r>
+        <w:t xml:space="preserve"> </w:t>
+      </w:r>
+      <w:r>
+        <w:t>01_DockerTest</w:t>
+      </w:r>
     </w:p>
     <w:p>
       <w:r>
@@ -103,30 +117,29 @@
         </w:rPr>
         <w:t xml:space="preserve"> </w:t>
       </w:r>
-    </w:p>
-    <w:p>
-      <w:pPr>
-        <w:rPr>
-          <w:sz w:val="16"/>
-          <w:szCs w:val="16"/>
-        </w:rPr>
-      </w:pPr>
-      <w:r>
-        <w:rPr>
-          <w:b/>
-          <w:bCs/>
-        </w:rPr>
-        <w:t>A</w:t>
+      <w:r>
+        <w:t xml:space="preserve">What did the multi-line script </w:t>
       </w:r>
       <w:proofErr w:type="gramStart"/>
       <w:r>
-        <w:rPr>
-          <w:b/>
-          <w:bCs/>
-        </w:rPr>
-        <w:t>1 :</w:t>
+        <w:t>return ?</w:t>
       </w:r>
       <w:proofErr w:type="gramEnd"/>
+    </w:p>
+    <w:p>
+      <w:pPr>
+        <w:rPr>
+          <w:b/>
+          <w:bCs/>
+        </w:rPr>
+      </w:pPr>
+      <w:r>
+        <w:rPr>
+          <w:b/>
+          <w:bCs/>
+        </w:rPr>
+        <w:t xml:space="preserve">A1 : </w:t>
+      </w:r>
       <w:r>
         <w:rPr>
           <w:b/>
@@ -134,6 +147,564 @@
         </w:rPr>
         <w:t xml:space="preserve"> </w:t>
       </w:r>
+    </w:p>
+    <w:p>
+      <w:pPr>
+        <w:rPr>
+          <w:sz w:val="16"/>
+          <w:szCs w:val="16"/>
+        </w:rPr>
+      </w:pPr>
+      <w:r>
+        <w:rPr>
+          <w:sz w:val="16"/>
+          <w:szCs w:val="16"/>
+        </w:rPr>
+        <w:t># This is a basic workflow to help you get started with Actions</w:t>
+      </w:r>
+    </w:p>
+    <w:p>
+      <w:pPr>
+        <w:rPr>
+          <w:sz w:val="16"/>
+          <w:szCs w:val="16"/>
+        </w:rPr>
+      </w:pPr>
+    </w:p>
+    <w:p>
+      <w:pPr>
+        <w:rPr>
+          <w:sz w:val="16"/>
+          <w:szCs w:val="16"/>
+        </w:rPr>
+      </w:pPr>
+      <w:r>
+        <w:rPr>
+          <w:sz w:val="16"/>
+          <w:szCs w:val="16"/>
+        </w:rPr>
+        <w:t>name: CI</w:t>
+      </w:r>
+    </w:p>
+    <w:p>
+      <w:pPr>
+        <w:rPr>
+          <w:sz w:val="16"/>
+          <w:szCs w:val="16"/>
+        </w:rPr>
+      </w:pPr>
+    </w:p>
+    <w:p>
+      <w:pPr>
+        <w:rPr>
+          <w:sz w:val="16"/>
+          <w:szCs w:val="16"/>
+        </w:rPr>
+      </w:pPr>
+      <w:r>
+        <w:rPr>
+          <w:sz w:val="16"/>
+          <w:szCs w:val="16"/>
+        </w:rPr>
+        <w:t># Controls when the workflow will run</w:t>
+      </w:r>
+    </w:p>
+    <w:p>
+      <w:pPr>
+        <w:rPr>
+          <w:sz w:val="16"/>
+          <w:szCs w:val="16"/>
+        </w:rPr>
+      </w:pPr>
+      <w:r>
+        <w:rPr>
+          <w:sz w:val="16"/>
+          <w:szCs w:val="16"/>
+        </w:rPr>
+        <w:t>on:</w:t>
+      </w:r>
+    </w:p>
+    <w:p>
+      <w:pPr>
+        <w:rPr>
+          <w:sz w:val="16"/>
+          <w:szCs w:val="16"/>
+        </w:rPr>
+      </w:pPr>
+      <w:r>
+        <w:rPr>
+          <w:sz w:val="16"/>
+          <w:szCs w:val="16"/>
+        </w:rPr>
+        <w:t xml:space="preserve">  # Triggers the workflow on push or pull request events but only for the "master" branch</w:t>
+      </w:r>
+    </w:p>
+    <w:p>
+      <w:pPr>
+        <w:rPr>
+          <w:sz w:val="16"/>
+          <w:szCs w:val="16"/>
+        </w:rPr>
+      </w:pPr>
+      <w:r>
+        <w:rPr>
+          <w:sz w:val="16"/>
+          <w:szCs w:val="16"/>
+        </w:rPr>
+        <w:t xml:space="preserve">  push:</w:t>
+      </w:r>
+    </w:p>
+    <w:p>
+      <w:pPr>
+        <w:rPr>
+          <w:sz w:val="16"/>
+          <w:szCs w:val="16"/>
+        </w:rPr>
+      </w:pPr>
+      <w:r>
+        <w:rPr>
+          <w:sz w:val="16"/>
+          <w:szCs w:val="16"/>
+        </w:rPr>
+        <w:t xml:space="preserve">    branches: [ "master" ]</w:t>
+      </w:r>
+    </w:p>
+    <w:p>
+      <w:pPr>
+        <w:rPr>
+          <w:sz w:val="16"/>
+          <w:szCs w:val="16"/>
+        </w:rPr>
+      </w:pPr>
+      <w:r>
+        <w:rPr>
+          <w:sz w:val="16"/>
+          <w:szCs w:val="16"/>
+        </w:rPr>
+        <w:t xml:space="preserve">  </w:t>
+      </w:r>
+      <w:proofErr w:type="spellStart"/>
+      <w:r>
+        <w:rPr>
+          <w:sz w:val="16"/>
+          <w:szCs w:val="16"/>
+        </w:rPr>
+        <w:t>pull_request</w:t>
+      </w:r>
+      <w:proofErr w:type="spellEnd"/>
+      <w:r>
+        <w:rPr>
+          <w:sz w:val="16"/>
+          <w:szCs w:val="16"/>
+        </w:rPr>
+        <w:t>:</w:t>
+      </w:r>
+    </w:p>
+    <w:p>
+      <w:pPr>
+        <w:rPr>
+          <w:sz w:val="16"/>
+          <w:szCs w:val="16"/>
+        </w:rPr>
+      </w:pPr>
+      <w:r>
+        <w:rPr>
+          <w:sz w:val="16"/>
+          <w:szCs w:val="16"/>
+        </w:rPr>
+        <w:t xml:space="preserve">    branches: [ "master" ]</w:t>
+      </w:r>
+    </w:p>
+    <w:p>
+      <w:pPr>
+        <w:rPr>
+          <w:sz w:val="16"/>
+          <w:szCs w:val="16"/>
+        </w:rPr>
+      </w:pPr>
+    </w:p>
+    <w:p>
+      <w:pPr>
+        <w:rPr>
+          <w:sz w:val="16"/>
+          <w:szCs w:val="16"/>
+        </w:rPr>
+      </w:pPr>
+      <w:r>
+        <w:rPr>
+          <w:sz w:val="16"/>
+          <w:szCs w:val="16"/>
+        </w:rPr>
+        <w:t xml:space="preserve">  # Allows you to run this workflow manually from the Actions tab</w:t>
+      </w:r>
+    </w:p>
+    <w:p>
+      <w:pPr>
+        <w:rPr>
+          <w:sz w:val="16"/>
+          <w:szCs w:val="16"/>
+        </w:rPr>
+      </w:pPr>
+      <w:r>
+        <w:rPr>
+          <w:sz w:val="16"/>
+          <w:szCs w:val="16"/>
+        </w:rPr>
+        <w:t xml:space="preserve">  </w:t>
+      </w:r>
+      <w:proofErr w:type="spellStart"/>
+      <w:r>
+        <w:rPr>
+          <w:sz w:val="16"/>
+          <w:szCs w:val="16"/>
+        </w:rPr>
+        <w:t>workflow_dispatch</w:t>
+      </w:r>
+      <w:proofErr w:type="spellEnd"/>
+      <w:r>
+        <w:rPr>
+          <w:sz w:val="16"/>
+          <w:szCs w:val="16"/>
+        </w:rPr>
+        <w:t>:</w:t>
+      </w:r>
+    </w:p>
+    <w:p>
+      <w:pPr>
+        <w:rPr>
+          <w:sz w:val="16"/>
+          <w:szCs w:val="16"/>
+        </w:rPr>
+      </w:pPr>
+    </w:p>
+    <w:p>
+      <w:pPr>
+        <w:rPr>
+          <w:sz w:val="16"/>
+          <w:szCs w:val="16"/>
+        </w:rPr>
+      </w:pPr>
+      <w:r>
+        <w:rPr>
+          <w:sz w:val="16"/>
+          <w:szCs w:val="16"/>
+        </w:rPr>
+        <w:t># A workflow run is made up of one or more jobs that can run sequentially or in parallel</w:t>
+      </w:r>
+    </w:p>
+    <w:p>
+      <w:pPr>
+        <w:rPr>
+          <w:sz w:val="16"/>
+          <w:szCs w:val="16"/>
+        </w:rPr>
+      </w:pPr>
+      <w:r>
+        <w:rPr>
+          <w:sz w:val="16"/>
+          <w:szCs w:val="16"/>
+        </w:rPr>
+        <w:t>jobs:</w:t>
+      </w:r>
+    </w:p>
+    <w:p>
+      <w:pPr>
+        <w:rPr>
+          <w:sz w:val="16"/>
+          <w:szCs w:val="16"/>
+        </w:rPr>
+      </w:pPr>
+      <w:r>
+        <w:rPr>
+          <w:sz w:val="16"/>
+          <w:szCs w:val="16"/>
+        </w:rPr>
+        <w:t xml:space="preserve">  # This workflow contains a single job called "build"</w:t>
+      </w:r>
+    </w:p>
+    <w:p>
+      <w:pPr>
+        <w:rPr>
+          <w:sz w:val="16"/>
+          <w:szCs w:val="16"/>
+        </w:rPr>
+      </w:pPr>
+      <w:r>
+        <w:rPr>
+          <w:sz w:val="16"/>
+          <w:szCs w:val="16"/>
+        </w:rPr>
+        <w:t xml:space="preserve">  build:</w:t>
+      </w:r>
+    </w:p>
+    <w:p>
+      <w:pPr>
+        <w:rPr>
+          <w:sz w:val="16"/>
+          <w:szCs w:val="16"/>
+        </w:rPr>
+      </w:pPr>
+      <w:r>
+        <w:rPr>
+          <w:sz w:val="16"/>
+          <w:szCs w:val="16"/>
+        </w:rPr>
+        <w:t xml:space="preserve">    # The type of runner that the job will run on</w:t>
+      </w:r>
+    </w:p>
+    <w:p>
+      <w:pPr>
+        <w:rPr>
+          <w:sz w:val="16"/>
+          <w:szCs w:val="16"/>
+        </w:rPr>
+      </w:pPr>
+      <w:r>
+        <w:rPr>
+          <w:sz w:val="16"/>
+          <w:szCs w:val="16"/>
+        </w:rPr>
+        <w:t xml:space="preserve">    runs-on: ubuntu-latest</w:t>
+      </w:r>
+    </w:p>
+    <w:p>
+      <w:pPr>
+        <w:rPr>
+          <w:sz w:val="16"/>
+          <w:szCs w:val="16"/>
+        </w:rPr>
+      </w:pPr>
+    </w:p>
+    <w:p>
+      <w:pPr>
+        <w:rPr>
+          <w:sz w:val="16"/>
+          <w:szCs w:val="16"/>
+        </w:rPr>
+      </w:pPr>
+      <w:r>
+        <w:rPr>
+          <w:sz w:val="16"/>
+          <w:szCs w:val="16"/>
+        </w:rPr>
+        <w:t xml:space="preserve">    # Steps represent a sequence of tasks that will be executed as part of the job</w:t>
+      </w:r>
+    </w:p>
+    <w:p>
+      <w:pPr>
+        <w:rPr>
+          <w:sz w:val="16"/>
+          <w:szCs w:val="16"/>
+        </w:rPr>
+      </w:pPr>
+      <w:r>
+        <w:rPr>
+          <w:sz w:val="16"/>
+          <w:szCs w:val="16"/>
+        </w:rPr>
+        <w:t xml:space="preserve">    steps:</w:t>
+      </w:r>
+    </w:p>
+    <w:p>
+      <w:pPr>
+        <w:rPr>
+          <w:sz w:val="16"/>
+          <w:szCs w:val="16"/>
+        </w:rPr>
+      </w:pPr>
+      <w:r>
+        <w:rPr>
+          <w:sz w:val="16"/>
+          <w:szCs w:val="16"/>
+        </w:rPr>
+        <w:lastRenderedPageBreak/>
+        <w:t xml:space="preserve">      # Checks-out your repository under $GITHUB_WORKSPACE, so your job can access it</w:t>
+      </w:r>
+    </w:p>
+    <w:p>
+      <w:pPr>
+        <w:rPr>
+          <w:sz w:val="16"/>
+          <w:szCs w:val="16"/>
+        </w:rPr>
+      </w:pPr>
+      <w:r>
+        <w:rPr>
+          <w:sz w:val="16"/>
+          <w:szCs w:val="16"/>
+        </w:rPr>
+        <w:t xml:space="preserve">      - uses: actions/checkout@v4</w:t>
+      </w:r>
+    </w:p>
+    <w:p>
+      <w:pPr>
+        <w:rPr>
+          <w:sz w:val="16"/>
+          <w:szCs w:val="16"/>
+        </w:rPr>
+      </w:pPr>
+    </w:p>
+    <w:p>
+      <w:pPr>
+        <w:rPr>
+          <w:sz w:val="16"/>
+          <w:szCs w:val="16"/>
+        </w:rPr>
+      </w:pPr>
+      <w:r>
+        <w:rPr>
+          <w:sz w:val="16"/>
+          <w:szCs w:val="16"/>
+        </w:rPr>
+        <w:t xml:space="preserve">      # Runs a single command using the runners shell</w:t>
+      </w:r>
+    </w:p>
+    <w:p>
+      <w:pPr>
+        <w:rPr>
+          <w:sz w:val="16"/>
+          <w:szCs w:val="16"/>
+        </w:rPr>
+      </w:pPr>
+      <w:r>
+        <w:rPr>
+          <w:sz w:val="16"/>
+          <w:szCs w:val="16"/>
+        </w:rPr>
+        <w:t xml:space="preserve">      - name: Run a one-line script</w:t>
+      </w:r>
+    </w:p>
+    <w:p>
+      <w:pPr>
+        <w:rPr>
+          <w:sz w:val="16"/>
+          <w:szCs w:val="16"/>
+        </w:rPr>
+      </w:pPr>
+      <w:r>
+        <w:rPr>
+          <w:sz w:val="16"/>
+          <w:szCs w:val="16"/>
+        </w:rPr>
+        <w:t xml:space="preserve">        run: echo Hello, world!</w:t>
+      </w:r>
+    </w:p>
+    <w:p>
+      <w:pPr>
+        <w:rPr>
+          <w:sz w:val="16"/>
+          <w:szCs w:val="16"/>
+        </w:rPr>
+      </w:pPr>
+    </w:p>
+    <w:p>
+      <w:pPr>
+        <w:rPr>
+          <w:sz w:val="16"/>
+          <w:szCs w:val="16"/>
+        </w:rPr>
+      </w:pPr>
+      <w:r>
+        <w:rPr>
+          <w:sz w:val="16"/>
+          <w:szCs w:val="16"/>
+        </w:rPr>
+        <w:t xml:space="preserve">      # Runs a set of commands using the runners shell</w:t>
+      </w:r>
+    </w:p>
+    <w:p>
+      <w:pPr>
+        <w:rPr>
+          <w:sz w:val="16"/>
+          <w:szCs w:val="16"/>
+        </w:rPr>
+      </w:pPr>
+      <w:r>
+        <w:rPr>
+          <w:sz w:val="16"/>
+          <w:szCs w:val="16"/>
+        </w:rPr>
+        <w:t xml:space="preserve">      - name: Run a multi-line script</w:t>
+      </w:r>
+    </w:p>
+    <w:p>
+      <w:pPr>
+        <w:rPr>
+          <w:sz w:val="16"/>
+          <w:szCs w:val="16"/>
+        </w:rPr>
+      </w:pPr>
+      <w:r>
+        <w:rPr>
+          <w:sz w:val="16"/>
+          <w:szCs w:val="16"/>
+        </w:rPr>
+        <w:t xml:space="preserve">        run: |</w:t>
+      </w:r>
+    </w:p>
+    <w:p>
+      <w:pPr>
+        <w:rPr>
+          <w:sz w:val="16"/>
+          <w:szCs w:val="16"/>
+        </w:rPr>
+      </w:pPr>
+      <w:r>
+        <w:rPr>
+          <w:sz w:val="16"/>
+          <w:szCs w:val="16"/>
+        </w:rPr>
+        <w:t xml:space="preserve">          echo Add other actions to build,</w:t>
+      </w:r>
+    </w:p>
+    <w:p>
+      <w:pPr>
+        <w:rPr>
+          <w:sz w:val="16"/>
+          <w:szCs w:val="16"/>
+        </w:rPr>
+      </w:pPr>
+      <w:r>
+        <w:rPr>
+          <w:sz w:val="16"/>
+          <w:szCs w:val="16"/>
+        </w:rPr>
+        <w:t xml:space="preserve">          echo test, and deploy your project.</w:t>
+      </w:r>
+    </w:p>
+    <w:p>
+      <w:pPr>
+        <w:ind w:left="0" w:firstLine="0"/>
+        <w:rPr>
+          <w:b/>
+          <w:bCs/>
+        </w:rPr>
+      </w:pPr>
+    </w:p>
+    <w:p>
+      <w:pPr>
+        <w:ind w:left="0" w:firstLine="0"/>
+        <w:rPr>
+          <w:b/>
+          <w:bCs/>
+        </w:rPr>
+      </w:pPr>
+      <w:r>
+        <w:rPr>
+          <w:b/>
+          <w:bCs/>
+        </w:rPr>
+        <w:t>Q</w:t>
+      </w:r>
+      <w:proofErr w:type="gramStart"/>
+      <w:r>
+        <w:rPr>
+          <w:b/>
+          <w:bCs/>
+        </w:rPr>
+        <w:t>2 :</w:t>
+      </w:r>
+      <w:proofErr w:type="gramEnd"/>
       <w:r>
         <w:rPr>
           <w:b/>
@@ -141,46 +712,16 @@
         </w:rPr>
         <w:t xml:space="preserve"> </w:t>
       </w:r>
-    </w:p>
-    <w:p>
-      <w:pPr>
-        <w:ind w:left="0" w:firstLine="0"/>
-        <w:rPr>
-          <w:b/>
-          <w:bCs/>
-        </w:rPr>
-      </w:pPr>
-    </w:p>
-    <w:p>
-      <w:pPr>
-        <w:ind w:left="0" w:firstLine="0"/>
-        <w:rPr>
-          <w:b/>
-          <w:bCs/>
-        </w:rPr>
-      </w:pPr>
-      <w:r>
-        <w:rPr>
-          <w:b/>
-          <w:bCs/>
-        </w:rPr>
-        <w:t>Q</w:t>
+      <w:r>
+        <w:t xml:space="preserve">What did you </w:t>
       </w:r>
       <w:proofErr w:type="gramStart"/>
       <w:r>
-        <w:rPr>
-          <w:b/>
-          <w:bCs/>
-        </w:rPr>
-        <w:t>2 :</w:t>
+        <w:t>change ?</w:t>
       </w:r>
       <w:proofErr w:type="gramEnd"/>
       <w:r>
-        <w:rPr>
-          <w:b/>
-          <w:bCs/>
-        </w:rPr>
-        <w:t xml:space="preserve"> </w:t>
+        <w:t xml:space="preserve"> Show the changes from your workflow file and explain it a little.</w:t>
       </w:r>
     </w:p>
     <w:p>
@@ -268,6 +809,12 @@
           <w:color w:val="auto"/>
         </w:rPr>
         <w:t xml:space="preserve"> </w:t>
+      </w:r>
+      <w:r>
+        <w:rPr>
+          <w:color w:val="auto"/>
+        </w:rPr>
+        <w:t>Did your workflow fail? If so, why did it?</w:t>
       </w:r>
     </w:p>
     <w:p>
@@ -344,6 +891,9 @@
       <w:r>
         <w:t xml:space="preserve"> </w:t>
       </w:r>
+      <w:r>
+        <w:t>How did you make the name randomised?</w:t>
+      </w:r>
     </w:p>
     <w:p>
       <w:r>
@@ -391,6 +941,14 @@
         </w:rPr>
         <w:t xml:space="preserve"> </w:t>
       </w:r>
+      <w:r>
+        <w:t xml:space="preserve">How does the command for a Helm install look like with the flags </w:t>
+      </w:r>
+      <w:proofErr w:type="gramStart"/>
+      <w:r>
+        <w:t>added ?</w:t>
+      </w:r>
+      <w:proofErr w:type="gramEnd"/>
     </w:p>
     <w:p>
       <w:pPr>
@@ -573,6 +1131,7 @@
         </w:numPr>
       </w:pPr>
       <w:r>
+        <w:lastRenderedPageBreak/>
         <w:t>S</w:t>
       </w:r>
     </w:p>
@@ -585,7 +1144,6 @@
         </w:numPr>
       </w:pPr>
       <w:r>
-        <w:lastRenderedPageBreak/>
         <w:t>S</w:t>
       </w:r>
     </w:p>
@@ -2041,7 +2599,6 @@
   <w:style w:type="character" w:default="1" w:styleId="DefaultParagraphFont">
     <w:name w:val="Default Paragraph Font"/>
     <w:uiPriority w:val="1"/>
-    <w:semiHidden/>
     <w:unhideWhenUsed/>
   </w:style>
   <w:style w:type="table" w:default="1" w:styleId="TableNormal">

</xml_diff>

<commit_message>
Update workflow to build and run Docker container on port 8081
</commit_message>
<xml_diff>
--- a/Lab 5 - hand-in Singh-Lovepreet.docx
+++ b/Lab 5 - hand-in Singh-Lovepreet.docx
@@ -758,6 +758,672 @@
     </w:p>
     <w:p>
       <w:pPr>
+        <w:spacing w:line="240" w:lineRule="auto"/>
+        <w:ind w:left="0" w:firstLine="0"/>
+        <w:rPr>
+          <w:lang w:val="en-BE"/>
+        </w:rPr>
+      </w:pPr>
+      <w:r>
+        <w:rPr>
+          <w:lang w:val="en-BE"/>
+        </w:rPr>
+        <w:t># This is a basic workflow to help you get started with Actions</w:t>
+      </w:r>
+    </w:p>
+    <w:p>
+      <w:pPr>
+        <w:spacing w:line="240" w:lineRule="auto"/>
+        <w:ind w:left="0" w:firstLine="0"/>
+        <w:rPr>
+          <w:lang w:val="en-BE"/>
+        </w:rPr>
+      </w:pPr>
+    </w:p>
+    <w:p>
+      <w:pPr>
+        <w:spacing w:line="240" w:lineRule="auto"/>
+        <w:ind w:left="0" w:firstLine="0"/>
+        <w:rPr>
+          <w:lang w:val="en-BE"/>
+        </w:rPr>
+      </w:pPr>
+      <w:r>
+        <w:rPr>
+          <w:lang w:val="en-BE"/>
+        </w:rPr>
+        <w:t>name: CI</w:t>
+      </w:r>
+    </w:p>
+    <w:p>
+      <w:pPr>
+        <w:spacing w:line="240" w:lineRule="auto"/>
+        <w:ind w:left="0" w:firstLine="0"/>
+        <w:rPr>
+          <w:lang w:val="en-BE"/>
+        </w:rPr>
+      </w:pPr>
+    </w:p>
+    <w:p>
+      <w:pPr>
+        <w:spacing w:line="240" w:lineRule="auto"/>
+        <w:ind w:left="0" w:firstLine="0"/>
+        <w:rPr>
+          <w:lang w:val="en-BE"/>
+        </w:rPr>
+      </w:pPr>
+      <w:r>
+        <w:rPr>
+          <w:lang w:val="en-BE"/>
+        </w:rPr>
+        <w:t># Controls when the workflow will run</w:t>
+      </w:r>
+    </w:p>
+    <w:p>
+      <w:pPr>
+        <w:spacing w:line="240" w:lineRule="auto"/>
+        <w:ind w:left="0" w:firstLine="0"/>
+        <w:rPr>
+          <w:lang w:val="en-BE"/>
+        </w:rPr>
+      </w:pPr>
+      <w:r>
+        <w:rPr>
+          <w:lang w:val="en-BE"/>
+        </w:rPr>
+        <w:t>on:</w:t>
+      </w:r>
+    </w:p>
+    <w:p>
+      <w:pPr>
+        <w:spacing w:line="240" w:lineRule="auto"/>
+        <w:ind w:left="0" w:firstLine="0"/>
+        <w:rPr>
+          <w:lang w:val="en-BE"/>
+        </w:rPr>
+      </w:pPr>
+      <w:r>
+        <w:rPr>
+          <w:lang w:val="en-BE"/>
+        </w:rPr>
+        <w:t>  # Triggers the workflow on push or pull request events but only for the "master" branch</w:t>
+      </w:r>
+    </w:p>
+    <w:p>
+      <w:pPr>
+        <w:spacing w:line="240" w:lineRule="auto"/>
+        <w:ind w:left="0" w:firstLine="0"/>
+        <w:rPr>
+          <w:lang w:val="en-BE"/>
+        </w:rPr>
+      </w:pPr>
+      <w:r>
+        <w:rPr>
+          <w:lang w:val="en-BE"/>
+        </w:rPr>
+        <w:t>  push:</w:t>
+      </w:r>
+    </w:p>
+    <w:p>
+      <w:pPr>
+        <w:spacing w:line="240" w:lineRule="auto"/>
+        <w:ind w:left="0" w:firstLine="0"/>
+        <w:rPr>
+          <w:lang w:val="en-BE"/>
+        </w:rPr>
+      </w:pPr>
+      <w:r>
+        <w:rPr>
+          <w:lang w:val="en-BE"/>
+        </w:rPr>
+        <w:t>    branches: [ "master</w:t>
+      </w:r>
+      <w:proofErr w:type="gramStart"/>
+      <w:r>
+        <w:rPr>
+          <w:lang w:val="en-BE"/>
+        </w:rPr>
+        <w:t>" ]</w:t>
+      </w:r>
+      <w:proofErr w:type="gramEnd"/>
+    </w:p>
+    <w:p>
+      <w:pPr>
+        <w:spacing w:line="240" w:lineRule="auto"/>
+        <w:ind w:left="0" w:firstLine="0"/>
+        <w:rPr>
+          <w:lang w:val="en-BE"/>
+        </w:rPr>
+      </w:pPr>
+      <w:r>
+        <w:rPr>
+          <w:lang w:val="en-BE"/>
+        </w:rPr>
+        <w:t xml:space="preserve">  </w:t>
+      </w:r>
+      <w:proofErr w:type="spellStart"/>
+      <w:r>
+        <w:rPr>
+          <w:lang w:val="en-BE"/>
+        </w:rPr>
+        <w:t>pull_request</w:t>
+      </w:r>
+      <w:proofErr w:type="spellEnd"/>
+      <w:r>
+        <w:rPr>
+          <w:lang w:val="en-BE"/>
+        </w:rPr>
+        <w:t>:</w:t>
+      </w:r>
+    </w:p>
+    <w:p>
+      <w:pPr>
+        <w:spacing w:line="240" w:lineRule="auto"/>
+        <w:ind w:left="0" w:firstLine="0"/>
+        <w:rPr>
+          <w:lang w:val="en-BE"/>
+        </w:rPr>
+      </w:pPr>
+      <w:r>
+        <w:rPr>
+          <w:lang w:val="en-BE"/>
+        </w:rPr>
+        <w:t>    branches: [ "master</w:t>
+      </w:r>
+      <w:proofErr w:type="gramStart"/>
+      <w:r>
+        <w:rPr>
+          <w:lang w:val="en-BE"/>
+        </w:rPr>
+        <w:t>" ]</w:t>
+      </w:r>
+      <w:proofErr w:type="gramEnd"/>
+    </w:p>
+    <w:p>
+      <w:pPr>
+        <w:spacing w:line="240" w:lineRule="auto"/>
+        <w:ind w:left="0" w:firstLine="0"/>
+        <w:rPr>
+          <w:lang w:val="en-BE"/>
+        </w:rPr>
+      </w:pPr>
+    </w:p>
+    <w:p>
+      <w:pPr>
+        <w:spacing w:line="240" w:lineRule="auto"/>
+        <w:ind w:left="0" w:firstLine="0"/>
+        <w:rPr>
+          <w:lang w:val="en-BE"/>
+        </w:rPr>
+      </w:pPr>
+      <w:r>
+        <w:rPr>
+          <w:lang w:val="en-BE"/>
+        </w:rPr>
+        <w:t>  # Allows you to run this workflow manually from the Actions tab</w:t>
+      </w:r>
+    </w:p>
+    <w:p>
+      <w:pPr>
+        <w:spacing w:line="240" w:lineRule="auto"/>
+        <w:ind w:left="0" w:firstLine="0"/>
+        <w:rPr>
+          <w:lang w:val="en-BE"/>
+        </w:rPr>
+      </w:pPr>
+      <w:r>
+        <w:rPr>
+          <w:lang w:val="en-BE"/>
+        </w:rPr>
+        <w:t xml:space="preserve">  </w:t>
+      </w:r>
+      <w:proofErr w:type="spellStart"/>
+      <w:r>
+        <w:rPr>
+          <w:lang w:val="en-BE"/>
+        </w:rPr>
+        <w:t>workflow_dispatch</w:t>
+      </w:r>
+      <w:proofErr w:type="spellEnd"/>
+      <w:r>
+        <w:rPr>
+          <w:lang w:val="en-BE"/>
+        </w:rPr>
+        <w:t>:</w:t>
+      </w:r>
+    </w:p>
+    <w:p>
+      <w:pPr>
+        <w:spacing w:line="240" w:lineRule="auto"/>
+        <w:ind w:left="0" w:firstLine="0"/>
+        <w:rPr>
+          <w:lang w:val="en-BE"/>
+        </w:rPr>
+      </w:pPr>
+    </w:p>
+    <w:p>
+      <w:pPr>
+        <w:spacing w:line="240" w:lineRule="auto"/>
+        <w:ind w:left="0" w:firstLine="0"/>
+        <w:rPr>
+          <w:lang w:val="en-BE"/>
+        </w:rPr>
+      </w:pPr>
+      <w:r>
+        <w:rPr>
+          <w:lang w:val="en-BE"/>
+        </w:rPr>
+        <w:lastRenderedPageBreak/>
+        <w:t># A workflow run is made up of one or more jobs that can run sequentially or in parallel</w:t>
+      </w:r>
+    </w:p>
+    <w:p>
+      <w:pPr>
+        <w:spacing w:line="240" w:lineRule="auto"/>
+        <w:ind w:left="0" w:firstLine="0"/>
+        <w:rPr>
+          <w:lang w:val="en-BE"/>
+        </w:rPr>
+      </w:pPr>
+      <w:r>
+        <w:rPr>
+          <w:lang w:val="en-BE"/>
+        </w:rPr>
+        <w:t>jobs:</w:t>
+      </w:r>
+    </w:p>
+    <w:p>
+      <w:pPr>
+        <w:spacing w:line="240" w:lineRule="auto"/>
+        <w:ind w:left="0" w:firstLine="0"/>
+        <w:rPr>
+          <w:lang w:val="en-BE"/>
+        </w:rPr>
+      </w:pPr>
+      <w:r>
+        <w:rPr>
+          <w:lang w:val="en-BE"/>
+        </w:rPr>
+        <w:t>  # This workflow contains a single job called "build"</w:t>
+      </w:r>
+    </w:p>
+    <w:p>
+      <w:pPr>
+        <w:spacing w:line="240" w:lineRule="auto"/>
+        <w:ind w:left="0" w:firstLine="0"/>
+        <w:rPr>
+          <w:lang w:val="en-BE"/>
+        </w:rPr>
+      </w:pPr>
+      <w:r>
+        <w:rPr>
+          <w:lang w:val="en-BE"/>
+        </w:rPr>
+        <w:t>  build:</w:t>
+      </w:r>
+    </w:p>
+    <w:p>
+      <w:pPr>
+        <w:spacing w:line="240" w:lineRule="auto"/>
+        <w:ind w:left="0" w:firstLine="0"/>
+        <w:rPr>
+          <w:lang w:val="en-BE"/>
+        </w:rPr>
+      </w:pPr>
+      <w:r>
+        <w:rPr>
+          <w:lang w:val="en-BE"/>
+        </w:rPr>
+        <w:t>    # The type of runner that the job will run on</w:t>
+      </w:r>
+    </w:p>
+    <w:p>
+      <w:pPr>
+        <w:spacing w:line="240" w:lineRule="auto"/>
+        <w:ind w:left="0" w:firstLine="0"/>
+        <w:rPr>
+          <w:lang w:val="en-BE"/>
+        </w:rPr>
+      </w:pPr>
+      <w:r>
+        <w:rPr>
+          <w:lang w:val="en-BE"/>
+        </w:rPr>
+        <w:t>    runs-on: ubuntu-latest</w:t>
+      </w:r>
+    </w:p>
+    <w:p>
+      <w:pPr>
+        <w:spacing w:line="240" w:lineRule="auto"/>
+        <w:ind w:left="0" w:firstLine="0"/>
+        <w:rPr>
+          <w:lang w:val="en-BE"/>
+        </w:rPr>
+      </w:pPr>
+    </w:p>
+    <w:p>
+      <w:pPr>
+        <w:spacing w:line="240" w:lineRule="auto"/>
+        <w:ind w:left="0" w:firstLine="0"/>
+        <w:rPr>
+          <w:lang w:val="en-BE"/>
+        </w:rPr>
+      </w:pPr>
+      <w:r>
+        <w:rPr>
+          <w:lang w:val="en-BE"/>
+        </w:rPr>
+        <w:t xml:space="preserve">    # This job checks out the repository, builds a Docker image from your </w:t>
+      </w:r>
+      <w:proofErr w:type="spellStart"/>
+      <w:r>
+        <w:rPr>
+          <w:lang w:val="en-BE"/>
+        </w:rPr>
+        <w:t>Dockerfile</w:t>
+      </w:r>
+      <w:proofErr w:type="spellEnd"/>
+      <w:r>
+        <w:rPr>
+          <w:lang w:val="en-BE"/>
+        </w:rPr>
+        <w:t>,</w:t>
+      </w:r>
+    </w:p>
+    <w:p>
+      <w:pPr>
+        <w:spacing w:line="240" w:lineRule="auto"/>
+        <w:ind w:left="0" w:firstLine="0"/>
+        <w:rPr>
+          <w:lang w:val="en-BE"/>
+        </w:rPr>
+      </w:pPr>
+      <w:r>
+        <w:rPr>
+          <w:lang w:val="en-BE"/>
+        </w:rPr>
+        <w:t>    # tags it as hello-world-</w:t>
+      </w:r>
+      <w:proofErr w:type="gramStart"/>
+      <w:r>
+        <w:rPr>
+          <w:lang w:val="en-BE"/>
+        </w:rPr>
+        <w:t>nginx:v</w:t>
+      </w:r>
+      <w:proofErr w:type="gramEnd"/>
+      <w:r>
+        <w:rPr>
+          <w:lang w:val="en-BE"/>
+        </w:rPr>
+        <w:t>1, and runs a container mapping port 8081 on the host</w:t>
+      </w:r>
+    </w:p>
+    <w:p>
+      <w:pPr>
+        <w:spacing w:line="240" w:lineRule="auto"/>
+        <w:ind w:left="0" w:firstLine="0"/>
+        <w:rPr>
+          <w:lang w:val="en-BE"/>
+        </w:rPr>
+      </w:pPr>
+      <w:r>
+        <w:rPr>
+          <w:lang w:val="en-BE"/>
+        </w:rPr>
+        <w:t>    # to port 80 in the container. It then lists running containers to verify the container is up.</w:t>
+      </w:r>
+    </w:p>
+    <w:p>
+      <w:pPr>
+        <w:spacing w:line="240" w:lineRule="auto"/>
+        <w:ind w:left="0" w:firstLine="0"/>
+        <w:rPr>
+          <w:lang w:val="en-BE"/>
+        </w:rPr>
+      </w:pPr>
+      <w:r>
+        <w:rPr>
+          <w:lang w:val="en-BE"/>
+        </w:rPr>
+        <w:t>    steps:</w:t>
+      </w:r>
+    </w:p>
+    <w:p>
+      <w:pPr>
+        <w:spacing w:line="240" w:lineRule="auto"/>
+        <w:ind w:left="0" w:firstLine="0"/>
+        <w:rPr>
+          <w:lang w:val="en-BE"/>
+        </w:rPr>
+      </w:pPr>
+      <w:r>
+        <w:rPr>
+          <w:lang w:val="en-BE"/>
+        </w:rPr>
+        <w:t>      # Checks-out your repository under $GITHUB_WORKSPACE, so your job can access it</w:t>
+      </w:r>
+    </w:p>
+    <w:p>
+      <w:pPr>
+        <w:spacing w:line="240" w:lineRule="auto"/>
+        <w:ind w:left="0" w:firstLine="0"/>
+        <w:rPr>
+          <w:lang w:val="en-BE"/>
+        </w:rPr>
+      </w:pPr>
+      <w:r>
+        <w:rPr>
+          <w:lang w:val="en-BE"/>
+        </w:rPr>
+        <w:t>      - uses: actions/checkout@v4</w:t>
+      </w:r>
+    </w:p>
+    <w:p>
+      <w:pPr>
+        <w:spacing w:line="240" w:lineRule="auto"/>
+        <w:ind w:left="0" w:firstLine="0"/>
+        <w:rPr>
+          <w:lang w:val="en-BE"/>
+        </w:rPr>
+      </w:pPr>
+    </w:p>
+    <w:p>
+      <w:pPr>
+        <w:spacing w:line="240" w:lineRule="auto"/>
+        <w:ind w:left="0" w:firstLine="0"/>
+        <w:rPr>
+          <w:lang w:val="en-BE"/>
+        </w:rPr>
+      </w:pPr>
+      <w:r>
+        <w:rPr>
+          <w:lang w:val="en-BE"/>
+        </w:rPr>
+        <w:t xml:space="preserve">      - name: Set up Docker </w:t>
+      </w:r>
+      <w:proofErr w:type="spellStart"/>
+      <w:r>
+        <w:rPr>
+          <w:lang w:val="en-BE"/>
+        </w:rPr>
+        <w:t>Buildx</w:t>
+      </w:r>
+      <w:proofErr w:type="spellEnd"/>
+    </w:p>
+    <w:p>
+      <w:pPr>
+        <w:spacing w:line="240" w:lineRule="auto"/>
+        <w:ind w:left="0" w:firstLine="0"/>
+        <w:rPr>
+          <w:lang w:val="en-BE"/>
+        </w:rPr>
+      </w:pPr>
+      <w:r>
+        <w:rPr>
+          <w:lang w:val="en-BE"/>
+        </w:rPr>
+        <w:t>        uses: docker/setup-buildx-action@v3</w:t>
+      </w:r>
+    </w:p>
+    <w:p>
+      <w:pPr>
+        <w:spacing w:line="240" w:lineRule="auto"/>
+        <w:ind w:left="0" w:firstLine="0"/>
+        <w:rPr>
+          <w:lang w:val="en-BE"/>
+        </w:rPr>
+      </w:pPr>
+    </w:p>
+    <w:p>
+      <w:pPr>
+        <w:spacing w:line="240" w:lineRule="auto"/>
+        <w:ind w:left="0" w:firstLine="0"/>
+        <w:rPr>
+          <w:lang w:val="en-BE"/>
+        </w:rPr>
+      </w:pPr>
+      <w:r>
+        <w:rPr>
+          <w:lang w:val="en-BE"/>
+        </w:rPr>
+        <w:t>      - name: Build Docker image</w:t>
+      </w:r>
+    </w:p>
+    <w:p>
+      <w:pPr>
+        <w:spacing w:line="240" w:lineRule="auto"/>
+        <w:ind w:left="0" w:firstLine="0"/>
+        <w:rPr>
+          <w:lang w:val="en-BE"/>
+        </w:rPr>
+      </w:pPr>
+      <w:r>
+        <w:rPr>
+          <w:lang w:val="en-BE"/>
+        </w:rPr>
+        <w:t>        run: docker build -t hello-world-</w:t>
+      </w:r>
+      <w:proofErr w:type="gramStart"/>
+      <w:r>
+        <w:rPr>
+          <w:lang w:val="en-BE"/>
+        </w:rPr>
+        <w:t>nginx:v1 .</w:t>
+      </w:r>
+      <w:proofErr w:type="gramEnd"/>
+    </w:p>
+    <w:p>
+      <w:pPr>
+        <w:spacing w:line="240" w:lineRule="auto"/>
+        <w:ind w:left="0" w:firstLine="0"/>
+        <w:rPr>
+          <w:lang w:val="en-BE"/>
+        </w:rPr>
+      </w:pPr>
+    </w:p>
+    <w:p>
+      <w:pPr>
+        <w:spacing w:line="240" w:lineRule="auto"/>
+        <w:ind w:left="0" w:firstLine="0"/>
+        <w:rPr>
+          <w:lang w:val="en-BE"/>
+        </w:rPr>
+      </w:pPr>
+      <w:r>
+        <w:rPr>
+          <w:lang w:val="en-BE"/>
+        </w:rPr>
+        <w:t>      - name: Run Docker container</w:t>
+      </w:r>
+    </w:p>
+    <w:p>
+      <w:pPr>
+        <w:spacing w:line="240" w:lineRule="auto"/>
+        <w:ind w:left="0" w:firstLine="0"/>
+        <w:rPr>
+          <w:lang w:val="en-BE"/>
+        </w:rPr>
+      </w:pPr>
+      <w:r>
+        <w:rPr>
+          <w:lang w:val="en-BE"/>
+        </w:rPr>
+        <w:t>        run: docker run -d -p 8081:80 --name hello-nginx hello-world-</w:t>
+      </w:r>
+      <w:proofErr w:type="gramStart"/>
+      <w:r>
+        <w:rPr>
+          <w:lang w:val="en-BE"/>
+        </w:rPr>
+        <w:t>nginx:v</w:t>
+      </w:r>
+      <w:proofErr w:type="gramEnd"/>
+      <w:r>
+        <w:rPr>
+          <w:lang w:val="en-BE"/>
+        </w:rPr>
+        <w:t>1</w:t>
+      </w:r>
+    </w:p>
+    <w:p>
+      <w:pPr>
+        <w:spacing w:line="240" w:lineRule="auto"/>
+        <w:ind w:left="0" w:firstLine="0"/>
+        <w:rPr>
+          <w:lang w:val="en-BE"/>
+        </w:rPr>
+      </w:pPr>
+    </w:p>
+    <w:p>
+      <w:pPr>
+        <w:spacing w:line="240" w:lineRule="auto"/>
+        <w:ind w:left="0" w:firstLine="0"/>
+        <w:rPr>
+          <w:lang w:val="en-BE"/>
+        </w:rPr>
+      </w:pPr>
+      <w:r>
+        <w:rPr>
+          <w:lang w:val="en-BE"/>
+        </w:rPr>
+        <w:t>      - name: Check running containers</w:t>
+      </w:r>
+    </w:p>
+    <w:p>
+      <w:pPr>
+        <w:spacing w:line="240" w:lineRule="auto"/>
+        <w:ind w:left="0" w:firstLine="0"/>
+        <w:rPr>
+          <w:lang w:val="en-BE"/>
+        </w:rPr>
+      </w:pPr>
+      <w:r>
+        <w:rPr>
+          <w:lang w:val="en-BE"/>
+        </w:rPr>
+        <w:t xml:space="preserve">        run: docker </w:t>
+      </w:r>
+      <w:proofErr w:type="spellStart"/>
+      <w:r>
+        <w:rPr>
+          <w:lang w:val="en-BE"/>
+        </w:rPr>
+        <w:t>ps</w:t>
+      </w:r>
+      <w:proofErr w:type="spellEnd"/>
+    </w:p>
+    <w:p>
+      <w:pPr>
+        <w:ind w:left="0" w:firstLine="0"/>
+        <w:rPr>
+          <w:b/>
+          <w:bCs/>
+        </w:rPr>
+      </w:pPr>
+    </w:p>
+    <w:p>
+      <w:pPr>
         <w:ind w:left="0" w:firstLine="0"/>
         <w:rPr>
           <w:rStyle w:val="IntenseEmphasis"/>
@@ -784,6 +1450,7 @@
           <w:iCs w:val="0"/>
           <w:color w:val="auto"/>
         </w:rPr>
+        <w:lastRenderedPageBreak/>
         <w:t>Q</w:t>
       </w:r>
       <w:proofErr w:type="gramStart"/>
@@ -860,6 +1527,15 @@
           <w:color w:val="auto"/>
         </w:rPr>
         <w:t xml:space="preserve"> </w:t>
+      </w:r>
+      <w:r>
+        <w:rPr>
+          <w:rStyle w:val="IntenseEmphasis"/>
+          <w:i w:val="0"/>
+          <w:iCs w:val="0"/>
+          <w:color w:val="auto"/>
+        </w:rPr>
+        <w:t xml:space="preserve">The </w:t>
       </w:r>
     </w:p>
     <w:p>
@@ -1131,7 +1807,6 @@
         </w:numPr>
       </w:pPr>
       <w:r>
-        <w:lastRenderedPageBreak/>
         <w:t>S</w:t>
       </w:r>
     </w:p>
@@ -1317,6 +1992,7 @@
         <w:ind w:hanging="360"/>
       </w:pPr>
       <w:r>
+        <w:lastRenderedPageBreak/>
         <w:t xml:space="preserve">&lt;For labs on Azure&gt; I have shut down any resources that are in use, </w:t>
       </w:r>
       <w:proofErr w:type="gramStart"/>

</xml_diff>

<commit_message>
Creation Local actions runner
</commit_message>
<xml_diff>
--- a/Lab 5 - hand-in Singh-Lovepreet.docx
+++ b/Lab 5 - hand-in Singh-Lovepreet.docx
@@ -760,14 +760,8 @@
       <w:pPr>
         <w:spacing w:line="240" w:lineRule="auto"/>
         <w:ind w:left="0" w:firstLine="0"/>
-        <w:rPr>
-          <w:lang w:val="en-BE"/>
-        </w:rPr>
-      </w:pPr>
-      <w:r>
-        <w:rPr>
-          <w:lang w:val="en-BE"/>
-        </w:rPr>
+      </w:pPr>
+      <w:r>
         <w:t># This is a basic workflow to help you get started with Actions</w:t>
       </w:r>
     </w:p>
@@ -775,23 +769,14 @@
       <w:pPr>
         <w:spacing w:line="240" w:lineRule="auto"/>
         <w:ind w:left="0" w:firstLine="0"/>
-        <w:rPr>
-          <w:lang w:val="en-BE"/>
-        </w:rPr>
-      </w:pPr>
-    </w:p>
-    <w:p>
-      <w:pPr>
-        <w:spacing w:line="240" w:lineRule="auto"/>
-        <w:ind w:left="0" w:firstLine="0"/>
-        <w:rPr>
-          <w:lang w:val="en-BE"/>
-        </w:rPr>
-      </w:pPr>
-      <w:r>
-        <w:rPr>
-          <w:lang w:val="en-BE"/>
-        </w:rPr>
+      </w:pPr>
+    </w:p>
+    <w:p>
+      <w:pPr>
+        <w:spacing w:line="240" w:lineRule="auto"/>
+        <w:ind w:left="0" w:firstLine="0"/>
+      </w:pPr>
+      <w:r>
         <w:t>name: CI</w:t>
       </w:r>
     </w:p>
@@ -799,23 +784,14 @@
       <w:pPr>
         <w:spacing w:line="240" w:lineRule="auto"/>
         <w:ind w:left="0" w:firstLine="0"/>
-        <w:rPr>
-          <w:lang w:val="en-BE"/>
-        </w:rPr>
-      </w:pPr>
-    </w:p>
-    <w:p>
-      <w:pPr>
-        <w:spacing w:line="240" w:lineRule="auto"/>
-        <w:ind w:left="0" w:firstLine="0"/>
-        <w:rPr>
-          <w:lang w:val="en-BE"/>
-        </w:rPr>
-      </w:pPr>
-      <w:r>
-        <w:rPr>
-          <w:lang w:val="en-BE"/>
-        </w:rPr>
+      </w:pPr>
+    </w:p>
+    <w:p>
+      <w:pPr>
+        <w:spacing w:line="240" w:lineRule="auto"/>
+        <w:ind w:left="0" w:firstLine="0"/>
+      </w:pPr>
+      <w:r>
         <w:t># Controls when the workflow will run</w:t>
       </w:r>
     </w:p>
@@ -823,14 +799,8 @@
       <w:pPr>
         <w:spacing w:line="240" w:lineRule="auto"/>
         <w:ind w:left="0" w:firstLine="0"/>
-        <w:rPr>
-          <w:lang w:val="en-BE"/>
-        </w:rPr>
-      </w:pPr>
-      <w:r>
-        <w:rPr>
-          <w:lang w:val="en-BE"/>
-        </w:rPr>
+      </w:pPr>
+      <w:r>
         <w:t>on:</w:t>
       </w:r>
     </w:p>
@@ -838,14 +808,8 @@
       <w:pPr>
         <w:spacing w:line="240" w:lineRule="auto"/>
         <w:ind w:left="0" w:firstLine="0"/>
-        <w:rPr>
-          <w:lang w:val="en-BE"/>
-        </w:rPr>
-      </w:pPr>
-      <w:r>
-        <w:rPr>
-          <w:lang w:val="en-BE"/>
-        </w:rPr>
+      </w:pPr>
+      <w:r>
         <w:t>  # Triggers the workflow on push or pull request events but only for the "master" branch</w:t>
       </w:r>
     </w:p>
@@ -853,14 +817,8 @@
       <w:pPr>
         <w:spacing w:line="240" w:lineRule="auto"/>
         <w:ind w:left="0" w:firstLine="0"/>
-        <w:rPr>
-          <w:lang w:val="en-BE"/>
-        </w:rPr>
-      </w:pPr>
-      <w:r>
-        <w:rPr>
-          <w:lang w:val="en-BE"/>
-        </w:rPr>
+      </w:pPr>
+      <w:r>
         <w:t>  push:</w:t>
       </w:r>
     </w:p>
@@ -868,21 +826,12 @@
       <w:pPr>
         <w:spacing w:line="240" w:lineRule="auto"/>
         <w:ind w:left="0" w:firstLine="0"/>
-        <w:rPr>
-          <w:lang w:val="en-BE"/>
-        </w:rPr>
-      </w:pPr>
-      <w:r>
-        <w:rPr>
-          <w:lang w:val="en-BE"/>
-        </w:rPr>
+      </w:pPr>
+      <w:r>
         <w:t>    branches: [ "master</w:t>
       </w:r>
       <w:proofErr w:type="gramStart"/>
       <w:r>
-        <w:rPr>
-          <w:lang w:val="en-BE"/>
-        </w:rPr>
         <w:t>" ]</w:t>
       </w:r>
       <w:proofErr w:type="gramEnd"/>
@@ -891,28 +840,16 @@
       <w:pPr>
         <w:spacing w:line="240" w:lineRule="auto"/>
         <w:ind w:left="0" w:firstLine="0"/>
-        <w:rPr>
-          <w:lang w:val="en-BE"/>
-        </w:rPr>
-      </w:pPr>
-      <w:r>
-        <w:rPr>
-          <w:lang w:val="en-BE"/>
-        </w:rPr>
+      </w:pPr>
+      <w:r>
         <w:t xml:space="preserve">  </w:t>
       </w:r>
       <w:proofErr w:type="spellStart"/>
       <w:r>
-        <w:rPr>
-          <w:lang w:val="en-BE"/>
-        </w:rPr>
         <w:t>pull_request</w:t>
       </w:r>
       <w:proofErr w:type="spellEnd"/>
       <w:r>
-        <w:rPr>
-          <w:lang w:val="en-BE"/>
-        </w:rPr>
         <w:t>:</w:t>
       </w:r>
     </w:p>
@@ -920,21 +857,12 @@
       <w:pPr>
         <w:spacing w:line="240" w:lineRule="auto"/>
         <w:ind w:left="0" w:firstLine="0"/>
-        <w:rPr>
-          <w:lang w:val="en-BE"/>
-        </w:rPr>
-      </w:pPr>
-      <w:r>
-        <w:rPr>
-          <w:lang w:val="en-BE"/>
-        </w:rPr>
+      </w:pPr>
+      <w:r>
         <w:t>    branches: [ "master</w:t>
       </w:r>
       <w:proofErr w:type="gramStart"/>
       <w:r>
-        <w:rPr>
-          <w:lang w:val="en-BE"/>
-        </w:rPr>
         <w:t>" ]</w:t>
       </w:r>
       <w:proofErr w:type="gramEnd"/>
@@ -943,23 +871,14 @@
       <w:pPr>
         <w:spacing w:line="240" w:lineRule="auto"/>
         <w:ind w:left="0" w:firstLine="0"/>
-        <w:rPr>
-          <w:lang w:val="en-BE"/>
-        </w:rPr>
-      </w:pPr>
-    </w:p>
-    <w:p>
-      <w:pPr>
-        <w:spacing w:line="240" w:lineRule="auto"/>
-        <w:ind w:left="0" w:firstLine="0"/>
-        <w:rPr>
-          <w:lang w:val="en-BE"/>
-        </w:rPr>
-      </w:pPr>
-      <w:r>
-        <w:rPr>
-          <w:lang w:val="en-BE"/>
-        </w:rPr>
+      </w:pPr>
+    </w:p>
+    <w:p>
+      <w:pPr>
+        <w:spacing w:line="240" w:lineRule="auto"/>
+        <w:ind w:left="0" w:firstLine="0"/>
+      </w:pPr>
+      <w:r>
         <w:t>  # Allows you to run this workflow manually from the Actions tab</w:t>
       </w:r>
     </w:p>
@@ -967,28 +886,16 @@
       <w:pPr>
         <w:spacing w:line="240" w:lineRule="auto"/>
         <w:ind w:left="0" w:firstLine="0"/>
-        <w:rPr>
-          <w:lang w:val="en-BE"/>
-        </w:rPr>
-      </w:pPr>
-      <w:r>
-        <w:rPr>
-          <w:lang w:val="en-BE"/>
-        </w:rPr>
+      </w:pPr>
+      <w:r>
         <w:t xml:space="preserve">  </w:t>
       </w:r>
       <w:proofErr w:type="spellStart"/>
       <w:r>
-        <w:rPr>
-          <w:lang w:val="en-BE"/>
-        </w:rPr>
         <w:t>workflow_dispatch</w:t>
       </w:r>
       <w:proofErr w:type="spellEnd"/>
       <w:r>
-        <w:rPr>
-          <w:lang w:val="en-BE"/>
-        </w:rPr>
         <w:t>:</w:t>
       </w:r>
     </w:p>
@@ -996,23 +903,14 @@
       <w:pPr>
         <w:spacing w:line="240" w:lineRule="auto"/>
         <w:ind w:left="0" w:firstLine="0"/>
-        <w:rPr>
-          <w:lang w:val="en-BE"/>
-        </w:rPr>
-      </w:pPr>
-    </w:p>
-    <w:p>
-      <w:pPr>
-        <w:spacing w:line="240" w:lineRule="auto"/>
-        <w:ind w:left="0" w:firstLine="0"/>
-        <w:rPr>
-          <w:lang w:val="en-BE"/>
-        </w:rPr>
-      </w:pPr>
-      <w:r>
-        <w:rPr>
-          <w:lang w:val="en-BE"/>
-        </w:rPr>
+      </w:pPr>
+    </w:p>
+    <w:p>
+      <w:pPr>
+        <w:spacing w:line="240" w:lineRule="auto"/>
+        <w:ind w:left="0" w:firstLine="0"/>
+      </w:pPr>
+      <w:r>
         <w:lastRenderedPageBreak/>
         <w:t># A workflow run is made up of one or more jobs that can run sequentially or in parallel</w:t>
       </w:r>
@@ -1021,14 +919,8 @@
       <w:pPr>
         <w:spacing w:line="240" w:lineRule="auto"/>
         <w:ind w:left="0" w:firstLine="0"/>
-        <w:rPr>
-          <w:lang w:val="en-BE"/>
-        </w:rPr>
-      </w:pPr>
-      <w:r>
-        <w:rPr>
-          <w:lang w:val="en-BE"/>
-        </w:rPr>
+      </w:pPr>
+      <w:r>
         <w:t>jobs:</w:t>
       </w:r>
     </w:p>
@@ -1036,14 +928,8 @@
       <w:pPr>
         <w:spacing w:line="240" w:lineRule="auto"/>
         <w:ind w:left="0" w:firstLine="0"/>
-        <w:rPr>
-          <w:lang w:val="en-BE"/>
-        </w:rPr>
-      </w:pPr>
-      <w:r>
-        <w:rPr>
-          <w:lang w:val="en-BE"/>
-        </w:rPr>
+      </w:pPr>
+      <w:r>
         <w:t>  # This workflow contains a single job called "build"</w:t>
       </w:r>
     </w:p>
@@ -1051,14 +937,8 @@
       <w:pPr>
         <w:spacing w:line="240" w:lineRule="auto"/>
         <w:ind w:left="0" w:firstLine="0"/>
-        <w:rPr>
-          <w:lang w:val="en-BE"/>
-        </w:rPr>
-      </w:pPr>
-      <w:r>
-        <w:rPr>
-          <w:lang w:val="en-BE"/>
-        </w:rPr>
+      </w:pPr>
+      <w:r>
         <w:t>  build:</w:t>
       </w:r>
     </w:p>
@@ -1066,14 +946,8 @@
       <w:pPr>
         <w:spacing w:line="240" w:lineRule="auto"/>
         <w:ind w:left="0" w:firstLine="0"/>
-        <w:rPr>
-          <w:lang w:val="en-BE"/>
-        </w:rPr>
-      </w:pPr>
-      <w:r>
-        <w:rPr>
-          <w:lang w:val="en-BE"/>
-        </w:rPr>
+      </w:pPr>
+      <w:r>
         <w:t>    # The type of runner that the job will run on</w:t>
       </w:r>
     </w:p>
@@ -1081,14 +955,8 @@
       <w:pPr>
         <w:spacing w:line="240" w:lineRule="auto"/>
         <w:ind w:left="0" w:firstLine="0"/>
-        <w:rPr>
-          <w:lang w:val="en-BE"/>
-        </w:rPr>
-      </w:pPr>
-      <w:r>
-        <w:rPr>
-          <w:lang w:val="en-BE"/>
-        </w:rPr>
+      </w:pPr>
+      <w:r>
         <w:t>    runs-on: ubuntu-latest</w:t>
       </w:r>
     </w:p>
@@ -1096,37 +964,22 @@
       <w:pPr>
         <w:spacing w:line="240" w:lineRule="auto"/>
         <w:ind w:left="0" w:firstLine="0"/>
-        <w:rPr>
-          <w:lang w:val="en-BE"/>
-        </w:rPr>
-      </w:pPr>
-    </w:p>
-    <w:p>
-      <w:pPr>
-        <w:spacing w:line="240" w:lineRule="auto"/>
-        <w:ind w:left="0" w:firstLine="0"/>
-        <w:rPr>
-          <w:lang w:val="en-BE"/>
-        </w:rPr>
-      </w:pPr>
-      <w:r>
-        <w:rPr>
-          <w:lang w:val="en-BE"/>
-        </w:rPr>
+      </w:pPr>
+    </w:p>
+    <w:p>
+      <w:pPr>
+        <w:spacing w:line="240" w:lineRule="auto"/>
+        <w:ind w:left="0" w:firstLine="0"/>
+      </w:pPr>
+      <w:r>
         <w:t xml:space="preserve">    # This job checks out the repository, builds a Docker image from your </w:t>
       </w:r>
       <w:proofErr w:type="spellStart"/>
       <w:r>
-        <w:rPr>
-          <w:lang w:val="en-BE"/>
-        </w:rPr>
         <w:t>Dockerfile</w:t>
       </w:r>
       <w:proofErr w:type="spellEnd"/>
       <w:r>
-        <w:rPr>
-          <w:lang w:val="en-BE"/>
-        </w:rPr>
         <w:t>,</w:t>
       </w:r>
     </w:p>
@@ -1134,28 +987,16 @@
       <w:pPr>
         <w:spacing w:line="240" w:lineRule="auto"/>
         <w:ind w:left="0" w:firstLine="0"/>
-        <w:rPr>
-          <w:lang w:val="en-BE"/>
-        </w:rPr>
-      </w:pPr>
-      <w:r>
-        <w:rPr>
-          <w:lang w:val="en-BE"/>
-        </w:rPr>
+      </w:pPr>
+      <w:r>
         <w:t>    # tags it as hello-world-</w:t>
       </w:r>
       <w:proofErr w:type="gramStart"/>
       <w:r>
-        <w:rPr>
-          <w:lang w:val="en-BE"/>
-        </w:rPr>
         <w:t>nginx:v</w:t>
       </w:r>
       <w:proofErr w:type="gramEnd"/>
       <w:r>
-        <w:rPr>
-          <w:lang w:val="en-BE"/>
-        </w:rPr>
         <w:t>1, and runs a container mapping port 8081 on the host</w:t>
       </w:r>
     </w:p>
@@ -1163,14 +1004,8 @@
       <w:pPr>
         <w:spacing w:line="240" w:lineRule="auto"/>
         <w:ind w:left="0" w:firstLine="0"/>
-        <w:rPr>
-          <w:lang w:val="en-BE"/>
-        </w:rPr>
-      </w:pPr>
-      <w:r>
-        <w:rPr>
-          <w:lang w:val="en-BE"/>
-        </w:rPr>
+      </w:pPr>
+      <w:r>
         <w:t>    # to port 80 in the container. It then lists running containers to verify the container is up.</w:t>
       </w:r>
     </w:p>
@@ -1178,14 +1013,8 @@
       <w:pPr>
         <w:spacing w:line="240" w:lineRule="auto"/>
         <w:ind w:left="0" w:firstLine="0"/>
-        <w:rPr>
-          <w:lang w:val="en-BE"/>
-        </w:rPr>
-      </w:pPr>
-      <w:r>
-        <w:rPr>
-          <w:lang w:val="en-BE"/>
-        </w:rPr>
+      </w:pPr>
+      <w:r>
         <w:t>    steps:</w:t>
       </w:r>
     </w:p>
@@ -1193,14 +1022,8 @@
       <w:pPr>
         <w:spacing w:line="240" w:lineRule="auto"/>
         <w:ind w:left="0" w:firstLine="0"/>
-        <w:rPr>
-          <w:lang w:val="en-BE"/>
-        </w:rPr>
-      </w:pPr>
-      <w:r>
-        <w:rPr>
-          <w:lang w:val="en-BE"/>
-        </w:rPr>
+      </w:pPr>
+      <w:r>
         <w:t>      # Checks-out your repository under $GITHUB_WORKSPACE, so your job can access it</w:t>
       </w:r>
     </w:p>
@@ -1208,14 +1031,8 @@
       <w:pPr>
         <w:spacing w:line="240" w:lineRule="auto"/>
         <w:ind w:left="0" w:firstLine="0"/>
-        <w:rPr>
-          <w:lang w:val="en-BE"/>
-        </w:rPr>
-      </w:pPr>
-      <w:r>
-        <w:rPr>
-          <w:lang w:val="en-BE"/>
-        </w:rPr>
+      </w:pPr>
+      <w:r>
         <w:t>      - uses: actions/checkout@v4</w:t>
       </w:r>
     </w:p>
@@ -1223,30 +1040,18 @@
       <w:pPr>
         <w:spacing w:line="240" w:lineRule="auto"/>
         <w:ind w:left="0" w:firstLine="0"/>
-        <w:rPr>
-          <w:lang w:val="en-BE"/>
-        </w:rPr>
-      </w:pPr>
-    </w:p>
-    <w:p>
-      <w:pPr>
-        <w:spacing w:line="240" w:lineRule="auto"/>
-        <w:ind w:left="0" w:firstLine="0"/>
-        <w:rPr>
-          <w:lang w:val="en-BE"/>
-        </w:rPr>
-      </w:pPr>
-      <w:r>
-        <w:rPr>
-          <w:lang w:val="en-BE"/>
-        </w:rPr>
+      </w:pPr>
+    </w:p>
+    <w:p>
+      <w:pPr>
+        <w:spacing w:line="240" w:lineRule="auto"/>
+        <w:ind w:left="0" w:firstLine="0"/>
+      </w:pPr>
+      <w:r>
         <w:t xml:space="preserve">      - name: Set up Docker </w:t>
       </w:r>
       <w:proofErr w:type="spellStart"/>
       <w:r>
-        <w:rPr>
-          <w:lang w:val="en-BE"/>
-        </w:rPr>
         <w:t>Buildx</w:t>
       </w:r>
       <w:proofErr w:type="spellEnd"/>
@@ -1255,14 +1060,8 @@
       <w:pPr>
         <w:spacing w:line="240" w:lineRule="auto"/>
         <w:ind w:left="0" w:firstLine="0"/>
-        <w:rPr>
-          <w:lang w:val="en-BE"/>
-        </w:rPr>
-      </w:pPr>
-      <w:r>
-        <w:rPr>
-          <w:lang w:val="en-BE"/>
-        </w:rPr>
+      </w:pPr>
+      <w:r>
         <w:t>        uses: docker/setup-buildx-action@v3</w:t>
       </w:r>
     </w:p>
@@ -1270,23 +1069,14 @@
       <w:pPr>
         <w:spacing w:line="240" w:lineRule="auto"/>
         <w:ind w:left="0" w:firstLine="0"/>
-        <w:rPr>
-          <w:lang w:val="en-BE"/>
-        </w:rPr>
-      </w:pPr>
-    </w:p>
-    <w:p>
-      <w:pPr>
-        <w:spacing w:line="240" w:lineRule="auto"/>
-        <w:ind w:left="0" w:firstLine="0"/>
-        <w:rPr>
-          <w:lang w:val="en-BE"/>
-        </w:rPr>
-      </w:pPr>
-      <w:r>
-        <w:rPr>
-          <w:lang w:val="en-BE"/>
-        </w:rPr>
+      </w:pPr>
+    </w:p>
+    <w:p>
+      <w:pPr>
+        <w:spacing w:line="240" w:lineRule="auto"/>
+        <w:ind w:left="0" w:firstLine="0"/>
+      </w:pPr>
+      <w:r>
         <w:t>      - name: Build Docker image</w:t>
       </w:r>
     </w:p>
@@ -1294,21 +1084,12 @@
       <w:pPr>
         <w:spacing w:line="240" w:lineRule="auto"/>
         <w:ind w:left="0" w:firstLine="0"/>
-        <w:rPr>
-          <w:lang w:val="en-BE"/>
-        </w:rPr>
-      </w:pPr>
-      <w:r>
-        <w:rPr>
-          <w:lang w:val="en-BE"/>
-        </w:rPr>
+      </w:pPr>
+      <w:r>
         <w:t>        run: docker build -t hello-world-</w:t>
       </w:r>
       <w:proofErr w:type="gramStart"/>
       <w:r>
-        <w:rPr>
-          <w:lang w:val="en-BE"/>
-        </w:rPr>
         <w:t>nginx:v1 .</w:t>
       </w:r>
       <w:proofErr w:type="gramEnd"/>
@@ -1317,23 +1098,14 @@
       <w:pPr>
         <w:spacing w:line="240" w:lineRule="auto"/>
         <w:ind w:left="0" w:firstLine="0"/>
-        <w:rPr>
-          <w:lang w:val="en-BE"/>
-        </w:rPr>
-      </w:pPr>
-    </w:p>
-    <w:p>
-      <w:pPr>
-        <w:spacing w:line="240" w:lineRule="auto"/>
-        <w:ind w:left="0" w:firstLine="0"/>
-        <w:rPr>
-          <w:lang w:val="en-BE"/>
-        </w:rPr>
-      </w:pPr>
-      <w:r>
-        <w:rPr>
-          <w:lang w:val="en-BE"/>
-        </w:rPr>
+      </w:pPr>
+    </w:p>
+    <w:p>
+      <w:pPr>
+        <w:spacing w:line="240" w:lineRule="auto"/>
+        <w:ind w:left="0" w:firstLine="0"/>
+      </w:pPr>
+      <w:r>
         <w:t>      - name: Run Docker container</w:t>
       </w:r>
     </w:p>
@@ -1341,28 +1113,16 @@
       <w:pPr>
         <w:spacing w:line="240" w:lineRule="auto"/>
         <w:ind w:left="0" w:firstLine="0"/>
-        <w:rPr>
-          <w:lang w:val="en-BE"/>
-        </w:rPr>
-      </w:pPr>
-      <w:r>
-        <w:rPr>
-          <w:lang w:val="en-BE"/>
-        </w:rPr>
+      </w:pPr>
+      <w:r>
         <w:t>        run: docker run -d -p 8081:80 --name hello-nginx hello-world-</w:t>
       </w:r>
       <w:proofErr w:type="gramStart"/>
       <w:r>
-        <w:rPr>
-          <w:lang w:val="en-BE"/>
-        </w:rPr>
         <w:t>nginx:v</w:t>
       </w:r>
       <w:proofErr w:type="gramEnd"/>
       <w:r>
-        <w:rPr>
-          <w:lang w:val="en-BE"/>
-        </w:rPr>
         <w:t>1</w:t>
       </w:r>
     </w:p>
@@ -1370,23 +1130,14 @@
       <w:pPr>
         <w:spacing w:line="240" w:lineRule="auto"/>
         <w:ind w:left="0" w:firstLine="0"/>
-        <w:rPr>
-          <w:lang w:val="en-BE"/>
-        </w:rPr>
-      </w:pPr>
-    </w:p>
-    <w:p>
-      <w:pPr>
-        <w:spacing w:line="240" w:lineRule="auto"/>
-        <w:ind w:left="0" w:firstLine="0"/>
-        <w:rPr>
-          <w:lang w:val="en-BE"/>
-        </w:rPr>
-      </w:pPr>
-      <w:r>
-        <w:rPr>
-          <w:lang w:val="en-BE"/>
-        </w:rPr>
+      </w:pPr>
+    </w:p>
+    <w:p>
+      <w:pPr>
+        <w:spacing w:line="240" w:lineRule="auto"/>
+        <w:ind w:left="0" w:firstLine="0"/>
+      </w:pPr>
+      <w:r>
         <w:t>      - name: Check running containers</w:t>
       </w:r>
     </w:p>
@@ -1394,21 +1145,12 @@
       <w:pPr>
         <w:spacing w:line="240" w:lineRule="auto"/>
         <w:ind w:left="0" w:firstLine="0"/>
-        <w:rPr>
-          <w:lang w:val="en-BE"/>
-        </w:rPr>
-      </w:pPr>
-      <w:r>
-        <w:rPr>
-          <w:lang w:val="en-BE"/>
-        </w:rPr>
+      </w:pPr>
+      <w:r>
         <w:t xml:space="preserve">        run: docker </w:t>
       </w:r>
       <w:proofErr w:type="spellStart"/>
       <w:r>
-        <w:rPr>
-          <w:lang w:val="en-BE"/>
-        </w:rPr>
         <w:t>ps</w:t>
       </w:r>
       <w:proofErr w:type="spellEnd"/>
@@ -1536,6 +1278,82 @@
           <w:color w:val="auto"/>
         </w:rPr>
         <w:t xml:space="preserve">The </w:t>
+      </w:r>
+      <w:r>
+        <w:rPr>
+          <w:rStyle w:val="IntenseEmphasis"/>
+          <w:i w:val="0"/>
+          <w:iCs w:val="0"/>
+          <w:color w:val="auto"/>
+        </w:rPr>
+        <w:t>workflow worked</w:t>
+      </w:r>
+    </w:p>
+    <w:p>
+      <w:pPr>
+        <w:rPr>
+          <w:rStyle w:val="IntenseEmphasis"/>
+          <w:i w:val="0"/>
+          <w:iCs w:val="0"/>
+          <w:color w:val="auto"/>
+        </w:rPr>
+      </w:pPr>
+    </w:p>
+    <w:p>
+      <w:pPr>
+        <w:rPr>
+          <w:rStyle w:val="IntenseEmphasis"/>
+          <w:i w:val="0"/>
+          <w:iCs w:val="0"/>
+          <w:color w:val="auto"/>
+        </w:rPr>
+      </w:pPr>
+      <w:r>
+        <w:rPr>
+          <w:noProof/>
+          <w:color w:val="auto"/>
+        </w:rPr>
+        <w:drawing>
+          <wp:inline distT="0" distB="0" distL="0" distR="0" wp14:anchorId="4DE7997A" wp14:editId="55E9C099">
+            <wp:extent cx="5751830" cy="4953635"/>
+            <wp:effectExtent l="0" t="0" r="1270" b="0"/>
+            <wp:docPr id="1558985991" name="Picture 1" descr="A screenshot of a computer program&#10;&#10;AI-generated content may be incorrect."/>
+            <wp:cNvGraphicFramePr>
+              <a:graphicFrameLocks xmlns:a="http://schemas.openxmlformats.org/drawingml/2006/main" noChangeAspect="1"/>
+            </wp:cNvGraphicFramePr>
+            <a:graphic xmlns:a="http://schemas.openxmlformats.org/drawingml/2006/main">
+              <a:graphicData uri="http://schemas.openxmlformats.org/drawingml/2006/picture">
+                <pic:pic xmlns:pic="http://schemas.openxmlformats.org/drawingml/2006/picture">
+                  <pic:nvPicPr>
+                    <pic:cNvPr id="1558985991" name="Picture 1" descr="A screenshot of a computer program&#10;&#10;AI-generated content may be incorrect."/>
+                    <pic:cNvPicPr/>
+                  </pic:nvPicPr>
+                  <pic:blipFill>
+                    <a:blip r:embed="rId5">
+                      <a:extLst>
+                        <a:ext uri="{28A0092B-C50C-407E-A947-70E740481C1C}">
+                          <a14:useLocalDpi xmlns:a14="http://schemas.microsoft.com/office/drawing/2010/main" val="0"/>
+                        </a:ext>
+                      </a:extLst>
+                    </a:blip>
+                    <a:stretch>
+                      <a:fillRect/>
+                    </a:stretch>
+                  </pic:blipFill>
+                  <pic:spPr>
+                    <a:xfrm>
+                      <a:off x="0" y="0"/>
+                      <a:ext cx="5751830" cy="4953635"/>
+                    </a:xfrm>
+                    <a:prstGeom prst="rect">
+                      <a:avLst/>
+                    </a:prstGeom>
+                  </pic:spPr>
+                </pic:pic>
+              </a:graphicData>
+            </a:graphic>
+          </wp:inline>
+        </w:drawing>
       </w:r>
     </w:p>
     <w:p>
@@ -1992,7 +1810,6 @@
         <w:ind w:hanging="360"/>
       </w:pPr>
       <w:r>
-        <w:lastRenderedPageBreak/>
         <w:t xml:space="preserve">&lt;For labs on Azure&gt; I have shut down any resources that are in use, </w:t>
       </w:r>
       <w:proofErr w:type="gramStart"/>
@@ -3275,6 +3092,7 @@
   <w:style w:type="character" w:default="1" w:styleId="DefaultParagraphFont">
     <w:name w:val="Default Paragraph Font"/>
     <w:uiPriority w:val="1"/>
+    <w:semiHidden/>
     <w:unhideWhenUsed/>
   </w:style>
   <w:style w:type="table" w:default="1" w:styleId="TableNormal">

</xml_diff>